<commit_message>
descriptions des fonctions et ajout des graph pour ACP
</commit_message>
<xml_diff>
--- a/afe_report_generation.docx
+++ b/afe_report_generation.docx
@@ -828,9 +828,9 @@
     </w:p>
     <w:bookmarkEnd w:id="39"/>
     <w:sectPr>
-      <w:footerReference w:type="default" r:id="rId9"/>
-      <w:pgSz w:w="11901" w:h="16817"/>
-      <w:pgMar w:top="2404" w:right="1418" w:bottom="1418" w:left="1418" w:header="720" w:footer="720" w:gutter="0"/>
+      <w:footerReference r:id="rId9" w:type="default"/>
+      <w:pgSz w:h="16817" w:w="11901"/>
+      <w:pgMar w:bottom="1418" w:footer="720" w:gutter="0" w:header="720" w:left="1418" w:right="1418" w:top="2404"/>
       <w:cols w:space="720"/>
     </w:sectPr>
   </w:body>
@@ -979,8 +979,8 @@
 </file>
 
 <file path=word/numbering.xml><?xml version="1.0" encoding="utf-8"?>
-<w:numbering xmlns:wpc="http://schemas.microsoft.com/office/word/2010/wordprocessingCanvas" xmlns:cx="http://schemas.microsoft.com/office/drawing/2014/chartex" xmlns:cx1="http://schemas.microsoft.com/office/drawing/2015/9/8/chartex" xmlns:cx2="http://schemas.microsoft.com/office/drawing/2015/10/21/chartex" xmlns:cx3="http://schemas.microsoft.com/office/drawing/2016/5/9/chartex" xmlns:cx4="http://schemas.microsoft.com/office/drawing/2016/5/10/chartex" xmlns:cx5="http://schemas.microsoft.com/office/drawing/2016/5/11/chartex" xmlns:cx6="http://schemas.microsoft.com/office/drawing/2016/5/12/chartex" xmlns:cx7="http://schemas.microsoft.com/office/drawing/2016/5/13/chartex" xmlns:cx8="http://schemas.microsoft.com/office/drawing/2016/5/14/chartex" xmlns:mc="http://schemas.openxmlformats.org/markup-compatibility/2006" xmlns:aink="http://schemas.microsoft.com/office/drawing/2016/ink" xmlns:am3d="http://schemas.microsoft.com/office/drawing/2017/model3d" xmlns:o="urn:schemas-microsoft-com:office:office" xmlns:r="http://schemas.openxmlformats.org/officeDocument/2006/relationships" xmlns:m="http://schemas.openxmlformats.org/officeDocument/2006/math" xmlns:v="urn:schemas-microsoft-com:vml" xmlns:wp14="http://schemas.microsoft.com/office/word/2010/wordprocessingDrawing" xmlns:wp="http://schemas.openxmlformats.org/drawingml/2006/wordprocessingDrawing" xmlns:w10="urn:schemas-microsoft-com:office:word" xmlns:w="http://schemas.openxmlformats.org/wordprocessingml/2006/main" xmlns:w14="http://schemas.microsoft.com/office/word/2010/wordml" xmlns:w15="http://schemas.microsoft.com/office/word/2012/wordml" xmlns:w16cex="http://schemas.microsoft.com/office/word/2018/wordml/cex" xmlns:w16cid="http://schemas.microsoft.com/office/word/2016/wordml/cid" xmlns:w16="http://schemas.microsoft.com/office/word/2018/wordml" xmlns:w16sdtdh="http://schemas.microsoft.com/office/word/2020/wordml/sdtdatahash" xmlns:w16se="http://schemas.microsoft.com/office/word/2015/wordml/symex" xmlns:wpg="http://schemas.microsoft.com/office/word/2010/wordprocessingGroup" xmlns:wpi="http://schemas.microsoft.com/office/word/2010/wordprocessingInk" xmlns:wne="http://schemas.microsoft.com/office/word/2006/wordml" xmlns:wps="http://schemas.microsoft.com/office/word/2010/wordprocessingShape" mc:Ignorable="w14 w15 w16se w16cid w16 w16cex w16sdtdh wp14">
-  <w:abstractNum w:abstractNumId="0" w15:restartNumberingAfterBreak="0">
+<w:numbering xmlns:aink="http://schemas.microsoft.com/office/drawing/2016/ink" xmlns:am3d="http://schemas.microsoft.com/office/drawing/2017/model3d" xmlns:cx="http://schemas.microsoft.com/office/drawing/2014/chartex" xmlns:cx1="http://schemas.microsoft.com/office/drawing/2015/9/8/chartex" xmlns:cx2="http://schemas.microsoft.com/office/drawing/2015/10/21/chartex" xmlns:cx3="http://schemas.microsoft.com/office/drawing/2016/5/9/chartex" xmlns:cx4="http://schemas.microsoft.com/office/drawing/2016/5/10/chartex" xmlns:cx5="http://schemas.microsoft.com/office/drawing/2016/5/11/chartex" xmlns:cx6="http://schemas.microsoft.com/office/drawing/2016/5/12/chartex" xmlns:cx7="http://schemas.microsoft.com/office/drawing/2016/5/13/chartex" xmlns:cx8="http://schemas.microsoft.com/office/drawing/2016/5/14/chartex" xmlns:m="http://schemas.openxmlformats.org/officeDocument/2006/math" xmlns:mc="http://schemas.openxmlformats.org/markup-compatibility/2006" xmlns:o="urn:schemas-microsoft-com:office:office" xmlns:r="http://schemas.openxmlformats.org/officeDocument/2006/relationships" xmlns:v="urn:schemas-microsoft-com:vml" xmlns:w="http://schemas.openxmlformats.org/wordprocessingml/2006/main" xmlns:w10="urn:schemas-microsoft-com:office:word" xmlns:w14="http://schemas.microsoft.com/office/word/2010/wordml" xmlns:w15="http://schemas.microsoft.com/office/word/2012/wordml" xmlns:w16="http://schemas.microsoft.com/office/word/2018/wordml" xmlns:w16cex="http://schemas.microsoft.com/office/word/2018/wordml/cex" xmlns:w16cid="http://schemas.microsoft.com/office/word/2016/wordml/cid" xmlns:w16sdtdh="http://schemas.microsoft.com/office/word/2020/wordml/sdtdatahash" xmlns:w16se="http://schemas.microsoft.com/office/word/2015/wordml/symex" xmlns:wne="http://schemas.microsoft.com/office/word/2006/wordml" xmlns:wp="http://schemas.openxmlformats.org/drawingml/2006/wordprocessingDrawing" xmlns:wp14="http://schemas.microsoft.com/office/word/2010/wordprocessingDrawing" xmlns:wpc="http://schemas.microsoft.com/office/word/2010/wordprocessingCanvas" xmlns:wpg="http://schemas.microsoft.com/office/word/2010/wordprocessingGroup" xmlns:wpi="http://schemas.microsoft.com/office/word/2010/wordprocessingInk" xmlns:wps="http://schemas.microsoft.com/office/word/2010/wordprocessingShape" mc:Ignorable="w14 w15 w16se w16cid w16 w16cex w16sdtdh wp14">
+  <w:abstractNum w15:restartNumberingAfterBreak="0" w:abstractNumId="0">
     <w:nsid w:val="FFFFFF7C"/>
     <w:multiLevelType w:val="singleLevel"/>
     <w:tmpl w:val="520610EC"/>
@@ -991,13 +991,13 @@
       <w:lvlJc w:val="left"/>
       <w:pPr>
         <w:tabs>
-          <w:tab w:val="num" w:pos="1492"/>
+          <w:tab w:pos="1492" w:val="num"/>
         </w:tabs>
-        <w:ind w:left="1492" w:hanging="360"/>
+        <w:ind w:hanging="360" w:left="1492"/>
       </w:pPr>
     </w:lvl>
   </w:abstractNum>
-  <w:abstractNum w:abstractNumId="1" w15:restartNumberingAfterBreak="0">
+  <w:abstractNum w15:restartNumberingAfterBreak="0" w:abstractNumId="1">
     <w:nsid w:val="FFFFFF7D"/>
     <w:multiLevelType w:val="singleLevel"/>
     <w:tmpl w:val="8DB6F39C"/>
@@ -1008,13 +1008,13 @@
       <w:lvlJc w:val="left"/>
       <w:pPr>
         <w:tabs>
-          <w:tab w:val="num" w:pos="1209"/>
+          <w:tab w:pos="1209" w:val="num"/>
         </w:tabs>
-        <w:ind w:left="1209" w:hanging="360"/>
+        <w:ind w:hanging="360" w:left="1209"/>
       </w:pPr>
     </w:lvl>
   </w:abstractNum>
-  <w:abstractNum w:abstractNumId="2" w15:restartNumberingAfterBreak="0">
+  <w:abstractNum w15:restartNumberingAfterBreak="0" w:abstractNumId="2">
     <w:nsid w:val="FFFFFF7E"/>
     <w:multiLevelType w:val="singleLevel"/>
     <w:tmpl w:val="5A64020A"/>
@@ -1025,13 +1025,13 @@
       <w:lvlJc w:val="left"/>
       <w:pPr>
         <w:tabs>
-          <w:tab w:val="num" w:pos="926"/>
+          <w:tab w:pos="926" w:val="num"/>
         </w:tabs>
-        <w:ind w:left="926" w:hanging="360"/>
+        <w:ind w:hanging="360" w:left="926"/>
       </w:pPr>
     </w:lvl>
   </w:abstractNum>
-  <w:abstractNum w:abstractNumId="3" w15:restartNumberingAfterBreak="0">
+  <w:abstractNum w15:restartNumberingAfterBreak="0" w:abstractNumId="3">
     <w:nsid w:val="FFFFFF7F"/>
     <w:multiLevelType w:val="singleLevel"/>
     <w:tmpl w:val="7714B75A"/>
@@ -1042,13 +1042,13 @@
       <w:lvlJc w:val="left"/>
       <w:pPr>
         <w:tabs>
-          <w:tab w:val="num" w:pos="643"/>
+          <w:tab w:pos="643" w:val="num"/>
         </w:tabs>
-        <w:ind w:left="643" w:hanging="360"/>
+        <w:ind w:hanging="360" w:left="643"/>
       </w:pPr>
     </w:lvl>
   </w:abstractNum>
-  <w:abstractNum w:abstractNumId="4" w15:restartNumberingAfterBreak="0">
+  <w:abstractNum w15:restartNumberingAfterBreak="0" w:abstractNumId="4">
     <w:nsid w:val="FFFFFF80"/>
     <w:multiLevelType w:val="singleLevel"/>
     <w:tmpl w:val="1942420C"/>
@@ -1059,16 +1059,16 @@
       <w:lvlJc w:val="left"/>
       <w:pPr>
         <w:tabs>
-          <w:tab w:val="num" w:pos="1492"/>
+          <w:tab w:pos="1492" w:val="num"/>
         </w:tabs>
-        <w:ind w:left="1492" w:hanging="360"/>
+        <w:ind w:hanging="360" w:left="1492"/>
       </w:pPr>
       <w:rPr>
         <w:rFonts w:ascii="Symbol" w:hAnsi="Symbol" w:hint="default"/>
       </w:rPr>
     </w:lvl>
   </w:abstractNum>
-  <w:abstractNum w:abstractNumId="5" w15:restartNumberingAfterBreak="0">
+  <w:abstractNum w15:restartNumberingAfterBreak="0" w:abstractNumId="5">
     <w:nsid w:val="FFFFFF81"/>
     <w:multiLevelType w:val="singleLevel"/>
     <w:tmpl w:val="5CFA46F4"/>
@@ -1079,16 +1079,16 @@
       <w:lvlJc w:val="left"/>
       <w:pPr>
         <w:tabs>
-          <w:tab w:val="num" w:pos="1209"/>
+          <w:tab w:pos="1209" w:val="num"/>
         </w:tabs>
-        <w:ind w:left="1209" w:hanging="360"/>
+        <w:ind w:hanging="360" w:left="1209"/>
       </w:pPr>
       <w:rPr>
         <w:rFonts w:ascii="Symbol" w:hAnsi="Symbol" w:hint="default"/>
       </w:rPr>
     </w:lvl>
   </w:abstractNum>
-  <w:abstractNum w:abstractNumId="6" w15:restartNumberingAfterBreak="0">
+  <w:abstractNum w15:restartNumberingAfterBreak="0" w:abstractNumId="6">
     <w:nsid w:val="FFFFFF82"/>
     <w:multiLevelType w:val="singleLevel"/>
     <w:tmpl w:val="652A5F2C"/>
@@ -1099,16 +1099,16 @@
       <w:lvlJc w:val="left"/>
       <w:pPr>
         <w:tabs>
-          <w:tab w:val="num" w:pos="926"/>
+          <w:tab w:pos="926" w:val="num"/>
         </w:tabs>
-        <w:ind w:left="926" w:hanging="360"/>
+        <w:ind w:hanging="360" w:left="926"/>
       </w:pPr>
       <w:rPr>
         <w:rFonts w:ascii="Symbol" w:hAnsi="Symbol" w:hint="default"/>
       </w:rPr>
     </w:lvl>
   </w:abstractNum>
-  <w:abstractNum w:abstractNumId="7" w15:restartNumberingAfterBreak="0">
+  <w:abstractNum w15:restartNumberingAfterBreak="0" w:abstractNumId="7">
     <w:nsid w:val="FFFFFF83"/>
     <w:multiLevelType w:val="singleLevel"/>
     <w:tmpl w:val="81DC37A2"/>
@@ -1119,16 +1119,16 @@
       <w:lvlJc w:val="left"/>
       <w:pPr>
         <w:tabs>
-          <w:tab w:val="num" w:pos="643"/>
+          <w:tab w:pos="643" w:val="num"/>
         </w:tabs>
-        <w:ind w:left="643" w:hanging="360"/>
+        <w:ind w:hanging="360" w:left="643"/>
       </w:pPr>
       <w:rPr>
         <w:rFonts w:ascii="Symbol" w:hAnsi="Symbol" w:hint="default"/>
       </w:rPr>
     </w:lvl>
   </w:abstractNum>
-  <w:abstractNum w:abstractNumId="8" w15:restartNumberingAfterBreak="0">
+  <w:abstractNum w15:restartNumberingAfterBreak="0" w:abstractNumId="8">
     <w:nsid w:val="FFFFFF88"/>
     <w:multiLevelType w:val="singleLevel"/>
     <w:tmpl w:val="8A44D074"/>
@@ -1139,13 +1139,13 @@
       <w:lvlJc w:val="left"/>
       <w:pPr>
         <w:tabs>
-          <w:tab w:val="num" w:pos="360"/>
+          <w:tab w:pos="360" w:val="num"/>
         </w:tabs>
-        <w:ind w:left="360" w:hanging="360"/>
+        <w:ind w:hanging="360" w:left="360"/>
       </w:pPr>
     </w:lvl>
   </w:abstractNum>
-  <w:abstractNum w:abstractNumId="9" w15:restartNumberingAfterBreak="0">
+  <w:abstractNum w15:restartNumberingAfterBreak="0" w:abstractNumId="9">
     <w:nsid w:val="FFFFFF89"/>
     <w:multiLevelType w:val="singleLevel"/>
     <w:tmpl w:val="AF3ACB92"/>
@@ -1156,16 +1156,16 @@
       <w:lvlJc w:val="left"/>
       <w:pPr>
         <w:tabs>
-          <w:tab w:val="num" w:pos="360"/>
+          <w:tab w:pos="360" w:val="num"/>
         </w:tabs>
-        <w:ind w:left="360" w:hanging="360"/>
+        <w:ind w:hanging="360" w:left="360"/>
       </w:pPr>
       <w:rPr>
         <w:rFonts w:ascii="Symbol" w:hAnsi="Symbol" w:hint="default"/>
       </w:rPr>
     </w:lvl>
   </w:abstractNum>
-  <w:abstractNum w:abstractNumId="10" w15:restartNumberingAfterBreak="0">
+  <w:abstractNum w15:restartNumberingAfterBreak="0" w:abstractNumId="10">
     <w:nsid w:val="2C1AE401"/>
     <w:multiLevelType w:val="multilevel"/>
     <w:tmpl w:val="EB0E223A"/>
@@ -1175,9 +1175,9 @@
       <w:lvlJc w:val="left"/>
       <w:pPr>
         <w:tabs>
-          <w:tab w:val="num" w:pos="0"/>
+          <w:tab w:pos="0" w:val="num"/>
         </w:tabs>
-        <w:ind w:left="480" w:hanging="480"/>
+        <w:ind w:hanging="480" w:left="480"/>
       </w:pPr>
     </w:lvl>
     <w:lvl w:ilvl="1">
@@ -1186,9 +1186,9 @@
       <w:lvlJc w:val="left"/>
       <w:pPr>
         <w:tabs>
-          <w:tab w:val="num" w:pos="720"/>
+          <w:tab w:pos="720" w:val="num"/>
         </w:tabs>
-        <w:ind w:left="1200" w:hanging="480"/>
+        <w:ind w:hanging="480" w:left="1200"/>
       </w:pPr>
     </w:lvl>
     <w:lvl w:ilvl="2">
@@ -1197,9 +1197,9 @@
       <w:lvlJc w:val="left"/>
       <w:pPr>
         <w:tabs>
-          <w:tab w:val="num" w:pos="1440"/>
+          <w:tab w:pos="1440" w:val="num"/>
         </w:tabs>
-        <w:ind w:left="1920" w:hanging="480"/>
+        <w:ind w:hanging="480" w:left="1920"/>
       </w:pPr>
     </w:lvl>
     <w:lvl w:ilvl="3">
@@ -1208,9 +1208,9 @@
       <w:lvlJc w:val="left"/>
       <w:pPr>
         <w:tabs>
-          <w:tab w:val="num" w:pos="2160"/>
+          <w:tab w:pos="2160" w:val="num"/>
         </w:tabs>
-        <w:ind w:left="2640" w:hanging="480"/>
+        <w:ind w:hanging="480" w:left="2640"/>
       </w:pPr>
     </w:lvl>
     <w:lvl w:ilvl="4">
@@ -1219,9 +1219,9 @@
       <w:lvlJc w:val="left"/>
       <w:pPr>
         <w:tabs>
-          <w:tab w:val="num" w:pos="2880"/>
+          <w:tab w:pos="2880" w:val="num"/>
         </w:tabs>
-        <w:ind w:left="3360" w:hanging="480"/>
+        <w:ind w:hanging="480" w:left="3360"/>
       </w:pPr>
     </w:lvl>
     <w:lvl w:ilvl="5">
@@ -1230,9 +1230,9 @@
       <w:lvlJc w:val="left"/>
       <w:pPr>
         <w:tabs>
-          <w:tab w:val="num" w:pos="3600"/>
+          <w:tab w:pos="3600" w:val="num"/>
         </w:tabs>
-        <w:ind w:left="4080" w:hanging="480"/>
+        <w:ind w:hanging="480" w:left="4080"/>
       </w:pPr>
     </w:lvl>
     <w:lvl w:ilvl="6">
@@ -1241,9 +1241,9 @@
       <w:lvlJc w:val="left"/>
       <w:pPr>
         <w:tabs>
-          <w:tab w:val="num" w:pos="4320"/>
+          <w:tab w:pos="4320" w:val="num"/>
         </w:tabs>
-        <w:ind w:left="4800" w:hanging="480"/>
+        <w:ind w:hanging="480" w:left="4800"/>
       </w:pPr>
     </w:lvl>
     <w:lvl w:ilvl="7">
@@ -1252,9 +1252,9 @@
       <w:lvlJc w:val="left"/>
       <w:pPr>
         <w:tabs>
-          <w:tab w:val="num" w:pos="5040"/>
+          <w:tab w:pos="5040" w:val="num"/>
         </w:tabs>
-        <w:ind w:left="5520" w:hanging="480"/>
+        <w:ind w:hanging="480" w:left="5520"/>
       </w:pPr>
     </w:lvl>
     <w:lvl w:ilvl="8">
@@ -1263,14 +1263,14 @@
       <w:lvlJc w:val="left"/>
       <w:pPr>
         <w:tabs>
-          <w:tab w:val="num" w:pos="5760"/>
+          <w:tab w:pos="5760" w:val="num"/>
         </w:tabs>
-        <w:ind w:left="6240" w:hanging="480"/>
+        <w:ind w:hanging="480" w:left="6240"/>
       </w:pPr>
     </w:lvl>
   </w:abstractNum>
   <w:abstractNum w:abstractNumId="990">
-    <w:nsid w:val="2c1ae401"/>
+    <w:nsid w:val="A990"/>
     <w:multiLevelType w:val="multilevel"/>
     <w:lvl w:ilvl="0">
       <w:numFmt w:val="bullet"/>
@@ -1346,7 +1346,7 @@
     </w:lvl>
   </w:abstractNum>
   <w:abstractNum w:abstractNumId="991">
-    <w:nsid w:val="ea454b4c"/>
+    <w:nsid w:val="A991"/>
     <w:multiLevelType w:val="multilevel"/>
     <w:lvl w:ilvl="0">
       <w:numFmt w:val="bullet"/>
@@ -1464,14 +1464,14 @@
 </file>
 
 <file path=word/styles.xml><?xml version="1.0" encoding="utf-8"?>
-<w:styles xmlns:mc="http://schemas.openxmlformats.org/markup-compatibility/2006" xmlns:r="http://schemas.openxmlformats.org/officeDocument/2006/relationships" xmlns:w="http://schemas.openxmlformats.org/wordprocessingml/2006/main" xmlns:w14="http://schemas.microsoft.com/office/word/2010/wordml" xmlns:w15="http://schemas.microsoft.com/office/word/2012/wordml" xmlns:w16cex="http://schemas.microsoft.com/office/word/2018/wordml/cex" xmlns:w16cid="http://schemas.microsoft.com/office/word/2016/wordml/cid" xmlns:w16="http://schemas.microsoft.com/office/word/2018/wordml" xmlns:w16sdtdh="http://schemas.microsoft.com/office/word/2020/wordml/sdtdatahash" xmlns:w16se="http://schemas.microsoft.com/office/word/2015/wordml/symex" mc:Ignorable="w14 w15 w16se w16cid w16 w16cex w16sdtdh">
+<w:styles xmlns:mc="http://schemas.openxmlformats.org/markup-compatibility/2006" xmlns:r="http://schemas.openxmlformats.org/officeDocument/2006/relationships" xmlns:w="http://schemas.openxmlformats.org/wordprocessingml/2006/main" xmlns:w14="http://schemas.microsoft.com/office/word/2010/wordml" xmlns:w15="http://schemas.microsoft.com/office/word/2012/wordml" xmlns:w16="http://schemas.microsoft.com/office/word/2018/wordml" xmlns:w16cex="http://schemas.microsoft.com/office/word/2018/wordml/cex" xmlns:w16cid="http://schemas.microsoft.com/office/word/2016/wordml/cid" xmlns:w16sdtdh="http://schemas.microsoft.com/office/word/2020/wordml/sdtdatahash" xmlns:w16se="http://schemas.microsoft.com/office/word/2015/wordml/symex" mc:Ignorable="w14 w15 w16se w16cid w16 w16cex w16sdtdh">
   <w:docDefaults>
     <w:rPrDefault>
       <w:rPr>
-        <w:rFonts w:asciiTheme="minorHAnsi" w:eastAsiaTheme="minorHAnsi" w:hAnsiTheme="minorHAnsi" w:cstheme="minorBidi"/>
+        <w:rFonts w:asciiTheme="minorHAnsi" w:cstheme="minorBidi" w:eastAsiaTheme="minorHAnsi" w:hAnsiTheme="minorHAnsi"/>
         <w:sz w:val="24"/>
         <w:szCs w:val="24"/>
-        <w:lang w:val="fr" w:eastAsia="en-US" w:bidi="ar-SA"/>
+        <w:lang w:bidi="ar-SA" w:eastAsia="en-US" w:val="fr"/>
       </w:rPr>
     </w:rPrDefault>
     <w:pPrDefault>
@@ -1480,7 +1480,7 @@
       </w:pPr>
     </w:pPrDefault>
   </w:docDefaults>
-  <w:latentStyles w:defLockedState="0" w:defUIPriority="0" w:defSemiHidden="0" w:defUnhideWhenUsed="0" w:defQFormat="0" w:count="376">
+  <w:latentStyles w:count="376" w:defLockedState="0" w:defQFormat="0" w:defSemiHidden="0" w:defUIPriority="0" w:defUnhideWhenUsed="0">
     <w:lsdException w:name="heading 5" w:semiHidden="1" w:unhideWhenUsed="1"/>
     <w:lsdException w:name="index 2" w:semiHidden="1" w:unhideWhenUsed="1"/>
     <w:lsdException w:name="index 3" w:semiHidden="1" w:unhideWhenUsed="1"/>
@@ -1818,7 +1818,7 @@
     <w:lsdException w:name="Unresolved Mention" w:semiHidden="1" w:uiPriority="99" w:unhideWhenUsed="1"/>
     <w:lsdException w:name="Smart Link" w:semiHidden="1" w:uiPriority="99" w:unhideWhenUsed="1"/>
   </w:latentStyles>
-  <w:style w:type="paragraph" w:default="1" w:styleId="Normal">
+  <w:style w:default="1" w:styleId="Normal" w:type="paragraph">
     <w:name w:val="Normal"/>
     <w:qFormat/>
     <w:rsid w:val="008B519B"/>
@@ -1830,7 +1830,7 @@
       <w:sz w:val="22"/>
     </w:rPr>
   </w:style>
-  <w:style w:type="paragraph" w:styleId="Titre1">
+  <w:style w:styleId="Titre1" w:type="paragraph">
     <w:name w:val="heading 1"/>
     <w:basedOn w:val="Titre"/>
     <w:next w:val="Corpsdetexte"/>
@@ -1846,7 +1846,7 @@
       <w:szCs w:val="22"/>
     </w:rPr>
   </w:style>
-  <w:style w:type="paragraph" w:styleId="Titre2">
+  <w:style w:styleId="Titre2" w:type="paragraph">
     <w:name w:val="heading 2"/>
     <w:basedOn w:val="Normal"/>
     <w:next w:val="Corpsdetexte"/>
@@ -1857,18 +1857,18 @@
     <w:pPr>
       <w:keepNext/>
       <w:keepLines/>
-      <w:spacing w:before="200" w:after="0"/>
+      <w:spacing w:after="0" w:before="200"/>
       <w:outlineLvl w:val="1"/>
     </w:pPr>
     <w:rPr>
-      <w:rFonts w:eastAsiaTheme="majorEastAsia" w:cstheme="majorBidi"/>
+      <w:rFonts w:cstheme="majorBidi" w:eastAsiaTheme="majorEastAsia"/>
       <w:b/>
       <w:bCs/>
-      <w:color w:val="000000" w:themeColor="text1"/>
+      <w:color w:themeColor="text1" w:val="000000"/>
       <w:szCs w:val="22"/>
     </w:rPr>
   </w:style>
-  <w:style w:type="paragraph" w:styleId="Titre3">
+  <w:style w:styleId="Titre3" w:type="paragraph">
     <w:name w:val="heading 3"/>
     <w:basedOn w:val="Normal"/>
     <w:next w:val="Corpsdetexte"/>
@@ -1879,17 +1879,17 @@
     <w:pPr>
       <w:keepNext/>
       <w:keepLines/>
-      <w:spacing w:before="200" w:after="0"/>
+      <w:spacing w:after="0" w:before="200"/>
       <w:outlineLvl w:val="2"/>
     </w:pPr>
     <w:rPr>
-      <w:rFonts w:eastAsiaTheme="majorEastAsia" w:cstheme="majorBidi"/>
+      <w:rFonts w:cstheme="majorBidi" w:eastAsiaTheme="majorEastAsia"/>
       <w:b/>
       <w:bCs/>
-      <w:color w:val="000000" w:themeColor="text1"/>
-    </w:rPr>
-  </w:style>
-  <w:style w:type="paragraph" w:styleId="Titre4">
+      <w:color w:themeColor="text1" w:val="000000"/>
+    </w:rPr>
+  </w:style>
+  <w:style w:styleId="Titre4" w:type="paragraph">
     <w:name w:val="heading 4"/>
     <w:basedOn w:val="Normal"/>
     <w:next w:val="Corpsdetexte"/>
@@ -1899,17 +1899,17 @@
     <w:pPr>
       <w:keepNext/>
       <w:keepLines/>
-      <w:spacing w:before="200" w:after="0"/>
+      <w:spacing w:after="0" w:before="200"/>
       <w:outlineLvl w:val="3"/>
     </w:pPr>
     <w:rPr>
-      <w:rFonts w:asciiTheme="majorHAnsi" w:eastAsiaTheme="majorEastAsia" w:hAnsiTheme="majorHAnsi" w:cstheme="majorBidi"/>
+      <w:rFonts w:asciiTheme="majorHAnsi" w:cstheme="majorBidi" w:eastAsiaTheme="majorEastAsia" w:hAnsiTheme="majorHAnsi"/>
       <w:bCs/>
       <w:i/>
-      <w:color w:val="4F81BD" w:themeColor="accent1"/>
-    </w:rPr>
-  </w:style>
-  <w:style w:type="paragraph" w:styleId="Titre5">
+      <w:color w:themeColor="accent1" w:val="4F81BD"/>
+    </w:rPr>
+  </w:style>
+  <w:style w:styleId="Titre5" w:type="paragraph">
     <w:name w:val="heading 5"/>
     <w:basedOn w:val="Normal"/>
     <w:next w:val="Corpsdetexte"/>
@@ -1919,16 +1919,16 @@
     <w:pPr>
       <w:keepNext/>
       <w:keepLines/>
-      <w:spacing w:before="200" w:after="0"/>
+      <w:spacing w:after="0" w:before="200"/>
       <w:outlineLvl w:val="4"/>
     </w:pPr>
     <w:rPr>
-      <w:rFonts w:asciiTheme="majorHAnsi" w:eastAsiaTheme="majorEastAsia" w:hAnsiTheme="majorHAnsi" w:cstheme="majorBidi"/>
+      <w:rFonts w:asciiTheme="majorHAnsi" w:cstheme="majorBidi" w:eastAsiaTheme="majorEastAsia" w:hAnsiTheme="majorHAnsi"/>
       <w:iCs/>
-      <w:color w:val="4F81BD" w:themeColor="accent1"/>
-    </w:rPr>
-  </w:style>
-  <w:style w:type="paragraph" w:styleId="Titre6">
+      <w:color w:themeColor="accent1" w:val="4F81BD"/>
+    </w:rPr>
+  </w:style>
+  <w:style w:styleId="Titre6" w:type="paragraph">
     <w:name w:val="heading 6"/>
     <w:basedOn w:val="Normal"/>
     <w:next w:val="Corpsdetexte"/>
@@ -1938,15 +1938,15 @@
     <w:pPr>
       <w:keepNext/>
       <w:keepLines/>
-      <w:spacing w:before="200" w:after="0"/>
+      <w:spacing w:after="0" w:before="200"/>
       <w:outlineLvl w:val="5"/>
     </w:pPr>
     <w:rPr>
-      <w:rFonts w:asciiTheme="majorHAnsi" w:eastAsiaTheme="majorEastAsia" w:hAnsiTheme="majorHAnsi" w:cstheme="majorBidi"/>
-      <w:color w:val="4F81BD" w:themeColor="accent1"/>
-    </w:rPr>
-  </w:style>
-  <w:style w:type="paragraph" w:styleId="Titre7">
+      <w:rFonts w:asciiTheme="majorHAnsi" w:cstheme="majorBidi" w:eastAsiaTheme="majorEastAsia" w:hAnsiTheme="majorHAnsi"/>
+      <w:color w:themeColor="accent1" w:val="4F81BD"/>
+    </w:rPr>
+  </w:style>
+  <w:style w:styleId="Titre7" w:type="paragraph">
     <w:name w:val="heading 7"/>
     <w:basedOn w:val="Normal"/>
     <w:next w:val="Corpsdetexte"/>
@@ -1956,15 +1956,15 @@
     <w:pPr>
       <w:keepNext/>
       <w:keepLines/>
-      <w:spacing w:before="200" w:after="0"/>
+      <w:spacing w:after="0" w:before="200"/>
       <w:outlineLvl w:val="6"/>
     </w:pPr>
     <w:rPr>
-      <w:rFonts w:asciiTheme="majorHAnsi" w:eastAsiaTheme="majorEastAsia" w:hAnsiTheme="majorHAnsi" w:cstheme="majorBidi"/>
-      <w:color w:val="4F81BD" w:themeColor="accent1"/>
-    </w:rPr>
-  </w:style>
-  <w:style w:type="paragraph" w:styleId="Titre8">
+      <w:rFonts w:asciiTheme="majorHAnsi" w:cstheme="majorBidi" w:eastAsiaTheme="majorEastAsia" w:hAnsiTheme="majorHAnsi"/>
+      <w:color w:themeColor="accent1" w:val="4F81BD"/>
+    </w:rPr>
+  </w:style>
+  <w:style w:styleId="Titre8" w:type="paragraph">
     <w:name w:val="heading 8"/>
     <w:basedOn w:val="Normal"/>
     <w:next w:val="Corpsdetexte"/>
@@ -1974,15 +1974,15 @@
     <w:pPr>
       <w:keepNext/>
       <w:keepLines/>
-      <w:spacing w:before="200" w:after="0"/>
+      <w:spacing w:after="0" w:before="200"/>
       <w:outlineLvl w:val="7"/>
     </w:pPr>
     <w:rPr>
-      <w:rFonts w:asciiTheme="majorHAnsi" w:eastAsiaTheme="majorEastAsia" w:hAnsiTheme="majorHAnsi" w:cstheme="majorBidi"/>
-      <w:color w:val="4F81BD" w:themeColor="accent1"/>
-    </w:rPr>
-  </w:style>
-  <w:style w:type="paragraph" w:styleId="Titre9">
+      <w:rFonts w:asciiTheme="majorHAnsi" w:cstheme="majorBidi" w:eastAsiaTheme="majorEastAsia" w:hAnsiTheme="majorHAnsi"/>
+      <w:color w:themeColor="accent1" w:val="4F81BD"/>
+    </w:rPr>
+  </w:style>
+  <w:style w:styleId="Titre9" w:type="paragraph">
     <w:name w:val="heading 9"/>
     <w:basedOn w:val="Normal"/>
     <w:next w:val="Corpsdetexte"/>
@@ -1992,71 +1992,71 @@
     <w:pPr>
       <w:keepNext/>
       <w:keepLines/>
-      <w:spacing w:before="200" w:after="0"/>
+      <w:spacing w:after="0" w:before="200"/>
       <w:outlineLvl w:val="8"/>
     </w:pPr>
     <w:rPr>
-      <w:rFonts w:asciiTheme="majorHAnsi" w:eastAsiaTheme="majorEastAsia" w:hAnsiTheme="majorHAnsi" w:cstheme="majorBidi"/>
-      <w:color w:val="4F81BD" w:themeColor="accent1"/>
-    </w:rPr>
-  </w:style>
-  <w:style w:type="character" w:default="1" w:styleId="Policepardfaut">
+      <w:rFonts w:asciiTheme="majorHAnsi" w:cstheme="majorBidi" w:eastAsiaTheme="majorEastAsia" w:hAnsiTheme="majorHAnsi"/>
+      <w:color w:themeColor="accent1" w:val="4F81BD"/>
+    </w:rPr>
+  </w:style>
+  <w:style w:default="1" w:styleId="Policepardfaut" w:type="character">
     <w:name w:val="Default Paragraph Font"/>
     <w:uiPriority w:val="1"/>
     <w:semiHidden/>
     <w:unhideWhenUsed/>
   </w:style>
-  <w:style w:type="table" w:default="1" w:styleId="TableauNormal">
+  <w:style w:default="1" w:styleId="TableauNormal" w:type="table">
     <w:name w:val="Normal Table"/>
     <w:uiPriority w:val="99"/>
     <w:semiHidden/>
     <w:unhideWhenUsed/>
     <w:tblPr>
-      <w:tblInd w:w="0" w:type="dxa"/>
+      <w:tblInd w:type="dxa" w:w="0"/>
       <w:tblCellMar>
-        <w:top w:w="0" w:type="dxa"/>
-        <w:left w:w="108" w:type="dxa"/>
-        <w:bottom w:w="0" w:type="dxa"/>
-        <w:right w:w="108" w:type="dxa"/>
+        <w:top w:type="dxa" w:w="0"/>
+        <w:left w:type="dxa" w:w="108"/>
+        <w:bottom w:type="dxa" w:w="0"/>
+        <w:right w:type="dxa" w:w="108"/>
       </w:tblCellMar>
     </w:tblPr>
   </w:style>
-  <w:style w:type="numbering" w:default="1" w:styleId="Aucuneliste">
+  <w:style w:default="1" w:styleId="Aucuneliste" w:type="numbering">
     <w:name w:val="No List"/>
     <w:uiPriority w:val="99"/>
     <w:semiHidden/>
     <w:unhideWhenUsed/>
   </w:style>
-  <w:style w:type="paragraph" w:styleId="Corpsdetexte">
+  <w:style w:styleId="Corpsdetexte" w:type="paragraph">
     <w:name w:val="Body Text"/>
     <w:basedOn w:val="Normal"/>
     <w:link w:val="CorpsdetexteCar"/>
     <w:qFormat/>
     <w:rsid w:val="008B519B"/>
     <w:pPr>
-      <w:spacing w:before="180" w:after="180"/>
+      <w:spacing w:after="180" w:before="180"/>
     </w:pPr>
     <w:rPr>
       <w:rFonts w:cs="Calibri"/>
     </w:rPr>
   </w:style>
-  <w:style w:type="paragraph" w:customStyle="1" w:styleId="FirstParagraph">
+  <w:style w:customStyle="1" w:styleId="FirstParagraph" w:type="paragraph">
     <w:name w:val="First Paragraph"/>
     <w:basedOn w:val="Corpsdetexte"/>
     <w:next w:val="Corpsdetexte"/>
     <w:qFormat/>
     <w:rsid w:val="008B519B"/>
   </w:style>
-  <w:style w:type="paragraph" w:customStyle="1" w:styleId="Compact">
+  <w:style w:customStyle="1" w:styleId="Compact" w:type="paragraph">
     <w:name w:val="Compact"/>
     <w:basedOn w:val="Corpsdetexte"/>
     <w:qFormat/>
     <w:rsid w:val="00AF1296"/>
     <w:pPr>
-      <w:spacing w:before="36" w:after="36"/>
-    </w:pPr>
-  </w:style>
-  <w:style w:type="paragraph" w:styleId="Titre">
+      <w:spacing w:after="36" w:before="36"/>
+    </w:pPr>
+  </w:style>
+  <w:style w:styleId="Titre" w:type="paragraph">
     <w:name w:val="Title"/>
     <w:basedOn w:val="Normal"/>
     <w:next w:val="Corpsdetexte"/>
@@ -2065,19 +2065,19 @@
     <w:pPr>
       <w:keepNext/>
       <w:keepLines/>
-      <w:spacing w:before="480" w:after="240"/>
+      <w:spacing w:after="240" w:before="480"/>
       <w:jc w:val="center"/>
     </w:pPr>
     <w:rPr>
-      <w:rFonts w:eastAsiaTheme="majorEastAsia" w:cstheme="majorBidi"/>
+      <w:rFonts w:cstheme="majorBidi" w:eastAsiaTheme="majorEastAsia"/>
       <w:b/>
       <w:bCs/>
-      <w:color w:val="000000" w:themeColor="text1"/>
+      <w:color w:themeColor="text1" w:val="000000"/>
       <w:sz w:val="36"/>
       <w:szCs w:val="36"/>
     </w:rPr>
   </w:style>
-  <w:style w:type="paragraph" w:styleId="Sous-titre">
+  <w:style w:styleId="Sous-titre" w:type="paragraph">
     <w:name w:val="Subtitle"/>
     <w:basedOn w:val="Titre"/>
     <w:next w:val="Corpsdetexte"/>
@@ -2090,7 +2090,7 @@
       <w:szCs w:val="30"/>
     </w:rPr>
   </w:style>
-  <w:style w:type="paragraph" w:customStyle="1" w:styleId="Author">
+  <w:style w:customStyle="1" w:styleId="Author" w:type="paragraph">
     <w:name w:val="Author"/>
     <w:next w:val="Corpsdetexte"/>
     <w:qFormat/>
@@ -2101,12 +2101,12 @@
       <w:jc w:val="center"/>
     </w:pPr>
     <w:rPr>
-      <w:rFonts w:ascii="Avenir Book" w:hAnsi="Avenir Book" w:cstheme="majorHAnsi"/>
+      <w:rFonts w:ascii="Avenir Book" w:cstheme="majorHAnsi" w:hAnsi="Avenir Book"/>
       <w:sz w:val="22"/>
       <w:szCs w:val="22"/>
     </w:rPr>
   </w:style>
-  <w:style w:type="paragraph" w:styleId="Date">
+  <w:style w:styleId="Date" w:type="paragraph">
     <w:name w:val="Date"/>
     <w:next w:val="Corpsdetexte"/>
     <w:qFormat/>
@@ -2117,12 +2117,12 @@
       <w:jc w:val="center"/>
     </w:pPr>
     <w:rPr>
-      <w:rFonts w:ascii="Avenir Book" w:hAnsi="Avenir Book" w:cstheme="majorHAnsi"/>
+      <w:rFonts w:ascii="Avenir Book" w:cstheme="majorHAnsi" w:hAnsi="Avenir Book"/>
       <w:sz w:val="22"/>
       <w:szCs w:val="22"/>
     </w:rPr>
   </w:style>
-  <w:style w:type="paragraph" w:customStyle="1" w:styleId="Abstract">
+  <w:style w:customStyle="1" w:styleId="Abstract" w:type="paragraph">
     <w:name w:val="Abstract"/>
     <w:basedOn w:val="Normal"/>
     <w:next w:val="Corpsdetexte"/>
@@ -2130,26 +2130,26 @@
     <w:pPr>
       <w:keepNext/>
       <w:keepLines/>
-      <w:spacing w:before="300" w:after="300"/>
+      <w:spacing w:after="300" w:before="300"/>
     </w:pPr>
     <w:rPr>
       <w:sz w:val="20"/>
       <w:szCs w:val="20"/>
     </w:rPr>
   </w:style>
-  <w:style w:type="paragraph" w:styleId="Bibliographie">
+  <w:style w:styleId="Bibliographie" w:type="paragraph">
     <w:name w:val="Bibliography"/>
     <w:basedOn w:val="Normal"/>
     <w:qFormat/>
     <w:rsid w:val="008B519B"/>
     <w:pPr>
-      <w:ind w:left="567" w:hanging="567"/>
+      <w:ind w:hanging="567" w:left="567"/>
     </w:pPr>
     <w:rPr>
       <w:rFonts w:cstheme="majorHAnsi"/>
     </w:rPr>
   </w:style>
-  <w:style w:type="paragraph" w:styleId="Normalcentr">
+  <w:style w:styleId="Normalcentr" w:type="paragraph">
     <w:name w:val="Block Text"/>
     <w:basedOn w:val="Corpsdetexte"/>
     <w:next w:val="Corpsdetexte"/>
@@ -2157,33 +2157,33 @@
     <w:unhideWhenUsed/>
     <w:qFormat/>
     <w:pPr>
-      <w:spacing w:before="100" w:after="100"/>
+      <w:spacing w:after="100" w:before="100"/>
       <w:ind w:left="480" w:right="480"/>
     </w:pPr>
   </w:style>
-  <w:style w:type="paragraph" w:styleId="Notedebasdepage">
+  <w:style w:styleId="Notedebasdepage" w:type="paragraph">
     <w:name w:val="footnote text"/>
     <w:basedOn w:val="Normal"/>
     <w:uiPriority w:val="9"/>
     <w:unhideWhenUsed/>
     <w:qFormat/>
   </w:style>
-  <w:style w:type="table" w:customStyle="1" w:styleId="Table">
+  <w:style w:customStyle="1" w:styleId="Table" w:type="table">
     <w:name w:val="Table"/>
     <w:semiHidden/>
     <w:unhideWhenUsed/>
     <w:qFormat/>
     <w:tblPr>
-      <w:tblInd w:w="0" w:type="dxa"/>
+      <w:tblInd w:type="dxa" w:w="0"/>
       <w:tblCellMar>
-        <w:top w:w="0" w:type="dxa"/>
-        <w:left w:w="108" w:type="dxa"/>
-        <w:bottom w:w="0" w:type="dxa"/>
-        <w:right w:w="108" w:type="dxa"/>
+        <w:top w:type="dxa" w:w="0"/>
+        <w:left w:type="dxa" w:w="108"/>
+        <w:bottom w:type="dxa" w:w="0"/>
+        <w:right w:type="dxa" w:w="108"/>
       </w:tblCellMar>
     </w:tblPr>
   </w:style>
-  <w:style w:type="paragraph" w:customStyle="1" w:styleId="DefinitionTerm">
+  <w:style w:customStyle="1" w:styleId="DefinitionTerm" w:type="paragraph">
     <w:name w:val="Definition Term"/>
     <w:basedOn w:val="Normal"/>
     <w:next w:val="Definition"/>
@@ -2196,11 +2196,11 @@
       <w:b/>
     </w:rPr>
   </w:style>
-  <w:style w:type="paragraph" w:customStyle="1" w:styleId="Definition">
+  <w:style w:customStyle="1" w:styleId="Definition" w:type="paragraph">
     <w:name w:val="Definition"/>
     <w:basedOn w:val="Normal"/>
   </w:style>
-  <w:style w:type="paragraph" w:styleId="Lgende">
+  <w:style w:styleId="Lgende" w:type="paragraph">
     <w:name w:val="caption"/>
     <w:basedOn w:val="Normal"/>
     <w:link w:val="LgendeCar"/>
@@ -2211,7 +2211,7 @@
       <w:i/>
     </w:rPr>
   </w:style>
-  <w:style w:type="paragraph" w:customStyle="1" w:styleId="TableCaption">
+  <w:style w:customStyle="1" w:styleId="TableCaption" w:type="paragraph">
     <w:name w:val="Table Caption"/>
     <w:basedOn w:val="Lgende"/>
     <w:rsid w:val="008B519B"/>
@@ -2221,10 +2221,10 @@
     </w:pPr>
     <w:rPr>
       <w:i w:val="0"/>
-      <w:color w:val="000000" w:themeColor="text1"/>
-    </w:rPr>
-  </w:style>
-  <w:style w:type="paragraph" w:customStyle="1" w:styleId="ImageCaption">
+      <w:color w:themeColor="text1" w:val="000000"/>
+    </w:rPr>
+  </w:style>
+  <w:style w:customStyle="1" w:styleId="ImageCaption" w:type="paragraph">
     <w:name w:val="Image Caption"/>
     <w:basedOn w:val="Lgende"/>
     <w:rsid w:val="00D26E88"/>
@@ -2232,23 +2232,23 @@
       <w:jc w:val="center"/>
     </w:pPr>
   </w:style>
-  <w:style w:type="paragraph" w:customStyle="1" w:styleId="Figure">
+  <w:style w:customStyle="1" w:styleId="Figure" w:type="paragraph">
     <w:name w:val="Figure"/>
     <w:basedOn w:val="Normal"/>
   </w:style>
-  <w:style w:type="paragraph" w:customStyle="1" w:styleId="CaptionedFigure">
+  <w:style w:customStyle="1" w:styleId="CaptionedFigure" w:type="paragraph">
     <w:name w:val="Captioned Figure"/>
     <w:basedOn w:val="Figure"/>
     <w:pPr>
       <w:keepNext/>
     </w:pPr>
   </w:style>
-  <w:style w:type="character" w:customStyle="1" w:styleId="LgendeCar">
+  <w:style w:customStyle="1" w:styleId="LgendeCar" w:type="character">
     <w:name w:val="Légende Car"/>
     <w:basedOn w:val="Policepardfaut"/>
     <w:link w:val="Lgende"/>
   </w:style>
-  <w:style w:type="character" w:customStyle="1" w:styleId="VerbatimChar">
+  <w:style w:customStyle="1" w:styleId="VerbatimChar" w:type="character">
     <w:name w:val="Verbatim Char"/>
     <w:basedOn w:val="LgendeCar"/>
     <w:link w:val="SourceCode"/>
@@ -2257,22 +2257,22 @@
       <w:sz w:val="22"/>
     </w:rPr>
   </w:style>
-  <w:style w:type="character" w:styleId="Appelnotedebasdep">
+  <w:style w:styleId="Appelnotedebasdep" w:type="character">
     <w:name w:val="footnote reference"/>
     <w:basedOn w:val="LgendeCar"/>
     <w:rPr>
       <w:vertAlign w:val="superscript"/>
     </w:rPr>
   </w:style>
-  <w:style w:type="character" w:styleId="Lienhypertexte">
+  <w:style w:styleId="Lienhypertexte" w:type="character">
     <w:name w:val="Hyperlink"/>
     <w:basedOn w:val="LgendeCar"/>
     <w:uiPriority w:val="99"/>
     <w:rPr>
-      <w:color w:val="4F81BD" w:themeColor="accent1"/>
-    </w:rPr>
-  </w:style>
-  <w:style w:type="paragraph" w:styleId="En-ttedetabledesmatires">
+      <w:color w:themeColor="accent1" w:val="4F81BD"/>
+    </w:rPr>
+  </w:style>
+  <w:style w:styleId="En-ttedetabledesmatires" w:type="paragraph">
     <w:name w:val="TOC Heading"/>
     <w:basedOn w:val="Titre1"/>
     <w:next w:val="Corpsdetexte"/>
@@ -2289,16 +2289,16 @@
       <w:bCs w:val="0"/>
     </w:rPr>
   </w:style>
-  <w:style w:type="paragraph" w:customStyle="1" w:styleId="SourceCode">
+  <w:style w:customStyle="1" w:styleId="SourceCode" w:type="paragraph">
     <w:name w:val="Source Code"/>
     <w:basedOn w:val="Normal"/>
     <w:link w:val="VerbatimChar"/>
     <w:pPr>
-      <w:shd w:val="clear" w:color="auto" w:fill="F8F8F8"/>
+      <w:shd w:color="auto" w:fill="F8F8F8" w:val="clear"/>
       <w:wordWrap w:val="0"/>
     </w:pPr>
   </w:style>
-  <w:style w:type="character" w:customStyle="1" w:styleId="KeywordTok">
+  <w:style w:customStyle="1" w:styleId="KeywordTok" w:type="character">
     <w:name w:val="KeywordTok"/>
     <w:basedOn w:val="VerbatimChar"/>
     <w:rPr>
@@ -2306,119 +2306,119 @@
       <w:b/>
       <w:color w:val="204A87"/>
       <w:sz w:val="22"/>
-      <w:shd w:val="clear" w:color="auto" w:fill="F8F8F8"/>
-    </w:rPr>
-  </w:style>
-  <w:style w:type="character" w:customStyle="1" w:styleId="DataTypeTok">
+      <w:shd w:color="auto" w:fill="F8F8F8" w:val="clear"/>
+    </w:rPr>
+  </w:style>
+  <w:style w:customStyle="1" w:styleId="DataTypeTok" w:type="character">
     <w:name w:val="DataTypeTok"/>
     <w:basedOn w:val="VerbatimChar"/>
     <w:rPr>
       <w:rFonts w:ascii="Consolas" w:hAnsi="Consolas"/>
       <w:color w:val="204A87"/>
       <w:sz w:val="22"/>
-      <w:shd w:val="clear" w:color="auto" w:fill="F8F8F8"/>
-    </w:rPr>
-  </w:style>
-  <w:style w:type="character" w:customStyle="1" w:styleId="DecValTok">
+      <w:shd w:color="auto" w:fill="F8F8F8" w:val="clear"/>
+    </w:rPr>
+  </w:style>
+  <w:style w:customStyle="1" w:styleId="DecValTok" w:type="character">
     <w:name w:val="DecValTok"/>
     <w:basedOn w:val="VerbatimChar"/>
     <w:rPr>
       <w:rFonts w:ascii="Consolas" w:hAnsi="Consolas"/>
       <w:color w:val="0000CF"/>
       <w:sz w:val="22"/>
-      <w:shd w:val="clear" w:color="auto" w:fill="F8F8F8"/>
-    </w:rPr>
-  </w:style>
-  <w:style w:type="character" w:customStyle="1" w:styleId="BaseNTok">
+      <w:shd w:color="auto" w:fill="F8F8F8" w:val="clear"/>
+    </w:rPr>
+  </w:style>
+  <w:style w:customStyle="1" w:styleId="BaseNTok" w:type="character">
     <w:name w:val="BaseNTok"/>
     <w:basedOn w:val="VerbatimChar"/>
     <w:rPr>
       <w:rFonts w:ascii="Consolas" w:hAnsi="Consolas"/>
       <w:color w:val="0000CF"/>
       <w:sz w:val="22"/>
-      <w:shd w:val="clear" w:color="auto" w:fill="F8F8F8"/>
-    </w:rPr>
-  </w:style>
-  <w:style w:type="character" w:customStyle="1" w:styleId="FloatTok">
+      <w:shd w:color="auto" w:fill="F8F8F8" w:val="clear"/>
+    </w:rPr>
+  </w:style>
+  <w:style w:customStyle="1" w:styleId="FloatTok" w:type="character">
     <w:name w:val="FloatTok"/>
     <w:basedOn w:val="VerbatimChar"/>
     <w:rPr>
       <w:rFonts w:ascii="Consolas" w:hAnsi="Consolas"/>
       <w:color w:val="0000CF"/>
       <w:sz w:val="22"/>
-      <w:shd w:val="clear" w:color="auto" w:fill="F8F8F8"/>
-    </w:rPr>
-  </w:style>
-  <w:style w:type="character" w:customStyle="1" w:styleId="ConstantTok">
+      <w:shd w:color="auto" w:fill="F8F8F8" w:val="clear"/>
+    </w:rPr>
+  </w:style>
+  <w:style w:customStyle="1" w:styleId="ConstantTok" w:type="character">
     <w:name w:val="ConstantTok"/>
     <w:basedOn w:val="VerbatimChar"/>
     <w:rPr>
       <w:rFonts w:ascii="Consolas" w:hAnsi="Consolas"/>
       <w:color w:val="000000"/>
       <w:sz w:val="22"/>
-      <w:shd w:val="clear" w:color="auto" w:fill="F8F8F8"/>
-    </w:rPr>
-  </w:style>
-  <w:style w:type="character" w:customStyle="1" w:styleId="CharTok">
+      <w:shd w:color="auto" w:fill="F8F8F8" w:val="clear"/>
+    </w:rPr>
+  </w:style>
+  <w:style w:customStyle="1" w:styleId="CharTok" w:type="character">
     <w:name w:val="CharTok"/>
     <w:basedOn w:val="VerbatimChar"/>
     <w:rPr>
       <w:rFonts w:ascii="Consolas" w:hAnsi="Consolas"/>
       <w:color w:val="4E9A06"/>
       <w:sz w:val="22"/>
-      <w:shd w:val="clear" w:color="auto" w:fill="F8F8F8"/>
-    </w:rPr>
-  </w:style>
-  <w:style w:type="character" w:customStyle="1" w:styleId="SpecialCharTok">
+      <w:shd w:color="auto" w:fill="F8F8F8" w:val="clear"/>
+    </w:rPr>
+  </w:style>
+  <w:style w:customStyle="1" w:styleId="SpecialCharTok" w:type="character">
     <w:name w:val="SpecialCharTok"/>
     <w:basedOn w:val="VerbatimChar"/>
     <w:rPr>
       <w:rFonts w:ascii="Consolas" w:hAnsi="Consolas"/>
       <w:color w:val="000000"/>
       <w:sz w:val="22"/>
-      <w:shd w:val="clear" w:color="auto" w:fill="F8F8F8"/>
-    </w:rPr>
-  </w:style>
-  <w:style w:type="character" w:customStyle="1" w:styleId="StringTok">
+      <w:shd w:color="auto" w:fill="F8F8F8" w:val="clear"/>
+    </w:rPr>
+  </w:style>
+  <w:style w:customStyle="1" w:styleId="StringTok" w:type="character">
     <w:name w:val="StringTok"/>
     <w:basedOn w:val="VerbatimChar"/>
     <w:rPr>
       <w:rFonts w:ascii="Consolas" w:hAnsi="Consolas"/>
       <w:color w:val="4E9A06"/>
       <w:sz w:val="22"/>
-      <w:shd w:val="clear" w:color="auto" w:fill="F8F8F8"/>
-    </w:rPr>
-  </w:style>
-  <w:style w:type="character" w:customStyle="1" w:styleId="VerbatimStringTok">
+      <w:shd w:color="auto" w:fill="F8F8F8" w:val="clear"/>
+    </w:rPr>
+  </w:style>
+  <w:style w:customStyle="1" w:styleId="VerbatimStringTok" w:type="character">
     <w:name w:val="VerbatimStringTok"/>
     <w:basedOn w:val="VerbatimChar"/>
     <w:rPr>
       <w:rFonts w:ascii="Consolas" w:hAnsi="Consolas"/>
       <w:color w:val="4E9A06"/>
       <w:sz w:val="22"/>
-      <w:shd w:val="clear" w:color="auto" w:fill="F8F8F8"/>
-    </w:rPr>
-  </w:style>
-  <w:style w:type="character" w:customStyle="1" w:styleId="SpecialStringTok">
+      <w:shd w:color="auto" w:fill="F8F8F8" w:val="clear"/>
+    </w:rPr>
+  </w:style>
+  <w:style w:customStyle="1" w:styleId="SpecialStringTok" w:type="character">
     <w:name w:val="SpecialStringTok"/>
     <w:basedOn w:val="VerbatimChar"/>
     <w:rPr>
       <w:rFonts w:ascii="Consolas" w:hAnsi="Consolas"/>
       <w:color w:val="4E9A06"/>
       <w:sz w:val="22"/>
-      <w:shd w:val="clear" w:color="auto" w:fill="F8F8F8"/>
-    </w:rPr>
-  </w:style>
-  <w:style w:type="character" w:customStyle="1" w:styleId="ImportTok">
+      <w:shd w:color="auto" w:fill="F8F8F8" w:val="clear"/>
+    </w:rPr>
+  </w:style>
+  <w:style w:customStyle="1" w:styleId="ImportTok" w:type="character">
     <w:name w:val="ImportTok"/>
     <w:basedOn w:val="VerbatimChar"/>
     <w:rPr>
       <w:rFonts w:ascii="Consolas" w:hAnsi="Consolas"/>
       <w:sz w:val="22"/>
-      <w:shd w:val="clear" w:color="auto" w:fill="F8F8F8"/>
-    </w:rPr>
-  </w:style>
-  <w:style w:type="character" w:customStyle="1" w:styleId="CommentTok">
+      <w:shd w:color="auto" w:fill="F8F8F8" w:val="clear"/>
+    </w:rPr>
+  </w:style>
+  <w:style w:customStyle="1" w:styleId="CommentTok" w:type="character">
     <w:name w:val="CommentTok"/>
     <w:basedOn w:val="VerbatimChar"/>
     <w:rPr>
@@ -2426,10 +2426,10 @@
       <w:i/>
       <w:color w:val="8F5902"/>
       <w:sz w:val="22"/>
-      <w:shd w:val="clear" w:color="auto" w:fill="F8F8F8"/>
-    </w:rPr>
-  </w:style>
-  <w:style w:type="character" w:customStyle="1" w:styleId="DocumentationTok">
+      <w:shd w:color="auto" w:fill="F8F8F8" w:val="clear"/>
+    </w:rPr>
+  </w:style>
+  <w:style w:customStyle="1" w:styleId="DocumentationTok" w:type="character">
     <w:name w:val="DocumentationTok"/>
     <w:basedOn w:val="VerbatimChar"/>
     <w:rPr>
@@ -2438,10 +2438,10 @@
       <w:i/>
       <w:color w:val="8F5902"/>
       <w:sz w:val="22"/>
-      <w:shd w:val="clear" w:color="auto" w:fill="F8F8F8"/>
-    </w:rPr>
-  </w:style>
-  <w:style w:type="character" w:customStyle="1" w:styleId="AnnotationTok">
+      <w:shd w:color="auto" w:fill="F8F8F8" w:val="clear"/>
+    </w:rPr>
+  </w:style>
+  <w:style w:customStyle="1" w:styleId="AnnotationTok" w:type="character">
     <w:name w:val="AnnotationTok"/>
     <w:basedOn w:val="VerbatimChar"/>
     <w:rPr>
@@ -2450,10 +2450,10 @@
       <w:i/>
       <w:color w:val="8F5902"/>
       <w:sz w:val="22"/>
-      <w:shd w:val="clear" w:color="auto" w:fill="F8F8F8"/>
-    </w:rPr>
-  </w:style>
-  <w:style w:type="character" w:customStyle="1" w:styleId="CommentVarTok">
+      <w:shd w:color="auto" w:fill="F8F8F8" w:val="clear"/>
+    </w:rPr>
+  </w:style>
+  <w:style w:customStyle="1" w:styleId="CommentVarTok" w:type="character">
     <w:name w:val="CommentVarTok"/>
     <w:basedOn w:val="VerbatimChar"/>
     <w:rPr>
@@ -2462,40 +2462,40 @@
       <w:i/>
       <w:color w:val="8F5902"/>
       <w:sz w:val="22"/>
-      <w:shd w:val="clear" w:color="auto" w:fill="F8F8F8"/>
-    </w:rPr>
-  </w:style>
-  <w:style w:type="character" w:customStyle="1" w:styleId="OtherTok">
+      <w:shd w:color="auto" w:fill="F8F8F8" w:val="clear"/>
+    </w:rPr>
+  </w:style>
+  <w:style w:customStyle="1" w:styleId="OtherTok" w:type="character">
     <w:name w:val="OtherTok"/>
     <w:basedOn w:val="VerbatimChar"/>
     <w:rPr>
       <w:rFonts w:ascii="Consolas" w:hAnsi="Consolas"/>
       <w:color w:val="8F5902"/>
       <w:sz w:val="22"/>
-      <w:shd w:val="clear" w:color="auto" w:fill="F8F8F8"/>
-    </w:rPr>
-  </w:style>
-  <w:style w:type="character" w:customStyle="1" w:styleId="FunctionTok">
+      <w:shd w:color="auto" w:fill="F8F8F8" w:val="clear"/>
+    </w:rPr>
+  </w:style>
+  <w:style w:customStyle="1" w:styleId="FunctionTok" w:type="character">
     <w:name w:val="FunctionTok"/>
     <w:basedOn w:val="VerbatimChar"/>
     <w:rPr>
       <w:rFonts w:ascii="Consolas" w:hAnsi="Consolas"/>
       <w:color w:val="000000"/>
       <w:sz w:val="22"/>
-      <w:shd w:val="clear" w:color="auto" w:fill="F8F8F8"/>
-    </w:rPr>
-  </w:style>
-  <w:style w:type="character" w:customStyle="1" w:styleId="VariableTok">
+      <w:shd w:color="auto" w:fill="F8F8F8" w:val="clear"/>
+    </w:rPr>
+  </w:style>
+  <w:style w:customStyle="1" w:styleId="VariableTok" w:type="character">
     <w:name w:val="VariableTok"/>
     <w:basedOn w:val="VerbatimChar"/>
     <w:rPr>
       <w:rFonts w:ascii="Consolas" w:hAnsi="Consolas"/>
       <w:color w:val="000000"/>
       <w:sz w:val="22"/>
-      <w:shd w:val="clear" w:color="auto" w:fill="F8F8F8"/>
-    </w:rPr>
-  </w:style>
-  <w:style w:type="character" w:customStyle="1" w:styleId="ControlFlowTok">
+      <w:shd w:color="auto" w:fill="F8F8F8" w:val="clear"/>
+    </w:rPr>
+  </w:style>
+  <w:style w:customStyle="1" w:styleId="ControlFlowTok" w:type="character">
     <w:name w:val="ControlFlowTok"/>
     <w:basedOn w:val="VerbatimChar"/>
     <w:rPr>
@@ -2503,10 +2503,10 @@
       <w:b/>
       <w:color w:val="204A87"/>
       <w:sz w:val="22"/>
-      <w:shd w:val="clear" w:color="auto" w:fill="F8F8F8"/>
-    </w:rPr>
-  </w:style>
-  <w:style w:type="character" w:customStyle="1" w:styleId="OperatorTok">
+      <w:shd w:color="auto" w:fill="F8F8F8" w:val="clear"/>
+    </w:rPr>
+  </w:style>
+  <w:style w:customStyle="1" w:styleId="OperatorTok" w:type="character">
     <w:name w:val="OperatorTok"/>
     <w:basedOn w:val="VerbatimChar"/>
     <w:rPr>
@@ -2514,28 +2514,28 @@
       <w:b/>
       <w:color w:val="CE5C00"/>
       <w:sz w:val="22"/>
-      <w:shd w:val="clear" w:color="auto" w:fill="F8F8F8"/>
-    </w:rPr>
-  </w:style>
-  <w:style w:type="character" w:customStyle="1" w:styleId="BuiltInTok">
+      <w:shd w:color="auto" w:fill="F8F8F8" w:val="clear"/>
+    </w:rPr>
+  </w:style>
+  <w:style w:customStyle="1" w:styleId="BuiltInTok" w:type="character">
     <w:name w:val="BuiltInTok"/>
     <w:basedOn w:val="VerbatimChar"/>
     <w:rPr>
       <w:rFonts w:ascii="Consolas" w:hAnsi="Consolas"/>
       <w:sz w:val="22"/>
-      <w:shd w:val="clear" w:color="auto" w:fill="F8F8F8"/>
-    </w:rPr>
-  </w:style>
-  <w:style w:type="character" w:customStyle="1" w:styleId="ExtensionTok">
+      <w:shd w:color="auto" w:fill="F8F8F8" w:val="clear"/>
+    </w:rPr>
+  </w:style>
+  <w:style w:customStyle="1" w:styleId="ExtensionTok" w:type="character">
     <w:name w:val="ExtensionTok"/>
     <w:basedOn w:val="VerbatimChar"/>
     <w:rPr>
       <w:rFonts w:ascii="Consolas" w:hAnsi="Consolas"/>
       <w:sz w:val="22"/>
-      <w:shd w:val="clear" w:color="auto" w:fill="F8F8F8"/>
-    </w:rPr>
-  </w:style>
-  <w:style w:type="character" w:customStyle="1" w:styleId="PreprocessorTok">
+      <w:shd w:color="auto" w:fill="F8F8F8" w:val="clear"/>
+    </w:rPr>
+  </w:style>
+  <w:style w:customStyle="1" w:styleId="PreprocessorTok" w:type="character">
     <w:name w:val="PreprocessorTok"/>
     <w:basedOn w:val="VerbatimChar"/>
     <w:rPr>
@@ -2543,29 +2543,29 @@
       <w:i/>
       <w:color w:val="8F5902"/>
       <w:sz w:val="22"/>
-      <w:shd w:val="clear" w:color="auto" w:fill="F8F8F8"/>
-    </w:rPr>
-  </w:style>
-  <w:style w:type="character" w:customStyle="1" w:styleId="AttributeTok">
+      <w:shd w:color="auto" w:fill="F8F8F8" w:val="clear"/>
+    </w:rPr>
+  </w:style>
+  <w:style w:customStyle="1" w:styleId="AttributeTok" w:type="character">
     <w:name w:val="AttributeTok"/>
     <w:basedOn w:val="VerbatimChar"/>
     <w:rPr>
       <w:rFonts w:ascii="Consolas" w:hAnsi="Consolas"/>
       <w:color w:val="C4A000"/>
       <w:sz w:val="22"/>
-      <w:shd w:val="clear" w:color="auto" w:fill="F8F8F8"/>
-    </w:rPr>
-  </w:style>
-  <w:style w:type="character" w:customStyle="1" w:styleId="RegionMarkerTok">
+      <w:shd w:color="auto" w:fill="F8F8F8" w:val="clear"/>
+    </w:rPr>
+  </w:style>
+  <w:style w:customStyle="1" w:styleId="RegionMarkerTok" w:type="character">
     <w:name w:val="RegionMarkerTok"/>
     <w:basedOn w:val="VerbatimChar"/>
     <w:rPr>
       <w:rFonts w:ascii="Consolas" w:hAnsi="Consolas"/>
       <w:sz w:val="22"/>
-      <w:shd w:val="clear" w:color="auto" w:fill="F8F8F8"/>
-    </w:rPr>
-  </w:style>
-  <w:style w:type="character" w:customStyle="1" w:styleId="InformationTok">
+      <w:shd w:color="auto" w:fill="F8F8F8" w:val="clear"/>
+    </w:rPr>
+  </w:style>
+  <w:style w:customStyle="1" w:styleId="InformationTok" w:type="character">
     <w:name w:val="InformationTok"/>
     <w:basedOn w:val="VerbatimChar"/>
     <w:rPr>
@@ -2574,10 +2574,10 @@
       <w:i/>
       <w:color w:val="8F5902"/>
       <w:sz w:val="22"/>
-      <w:shd w:val="clear" w:color="auto" w:fill="F8F8F8"/>
-    </w:rPr>
-  </w:style>
-  <w:style w:type="character" w:customStyle="1" w:styleId="WarningTok">
+      <w:shd w:color="auto" w:fill="F8F8F8" w:val="clear"/>
+    </w:rPr>
+  </w:style>
+  <w:style w:customStyle="1" w:styleId="WarningTok" w:type="character">
     <w:name w:val="WarningTok"/>
     <w:basedOn w:val="VerbatimChar"/>
     <w:rPr>
@@ -2586,20 +2586,20 @@
       <w:i/>
       <w:color w:val="8F5902"/>
       <w:sz w:val="22"/>
-      <w:shd w:val="clear" w:color="auto" w:fill="F8F8F8"/>
-    </w:rPr>
-  </w:style>
-  <w:style w:type="character" w:customStyle="1" w:styleId="AlertTok">
+      <w:shd w:color="auto" w:fill="F8F8F8" w:val="clear"/>
+    </w:rPr>
+  </w:style>
+  <w:style w:customStyle="1" w:styleId="AlertTok" w:type="character">
     <w:name w:val="AlertTok"/>
     <w:basedOn w:val="VerbatimChar"/>
     <w:rPr>
       <w:rFonts w:ascii="Consolas" w:hAnsi="Consolas"/>
       <w:color w:val="EF2929"/>
       <w:sz w:val="22"/>
-      <w:shd w:val="clear" w:color="auto" w:fill="F8F8F8"/>
-    </w:rPr>
-  </w:style>
-  <w:style w:type="character" w:customStyle="1" w:styleId="ErrorTok">
+      <w:shd w:color="auto" w:fill="F8F8F8" w:val="clear"/>
+    </w:rPr>
+  </w:style>
+  <w:style w:customStyle="1" w:styleId="ErrorTok" w:type="character">
     <w:name w:val="ErrorTok"/>
     <w:basedOn w:val="VerbatimChar"/>
     <w:rPr>
@@ -2607,19 +2607,19 @@
       <w:b/>
       <w:color w:val="A40000"/>
       <w:sz w:val="22"/>
-      <w:shd w:val="clear" w:color="auto" w:fill="F8F8F8"/>
-    </w:rPr>
-  </w:style>
-  <w:style w:type="character" w:customStyle="1" w:styleId="NormalTok">
+      <w:shd w:color="auto" w:fill="F8F8F8" w:val="clear"/>
+    </w:rPr>
+  </w:style>
+  <w:style w:customStyle="1" w:styleId="NormalTok" w:type="character">
     <w:name w:val="NormalTok"/>
     <w:basedOn w:val="VerbatimChar"/>
     <w:rPr>
       <w:rFonts w:ascii="Consolas" w:hAnsi="Consolas"/>
       <w:sz w:val="22"/>
-      <w:shd w:val="clear" w:color="auto" w:fill="F8F8F8"/>
-    </w:rPr>
-  </w:style>
-  <w:style w:type="paragraph" w:styleId="TM1">
+      <w:shd w:color="auto" w:fill="F8F8F8" w:val="clear"/>
+    </w:rPr>
+  </w:style>
+  <w:style w:styleId="TM1" w:type="paragraph">
     <w:name w:val="toc 1"/>
     <w:basedOn w:val="Normal"/>
     <w:next w:val="Normal"/>
@@ -2631,7 +2631,7 @@
       <w:spacing w:after="100"/>
     </w:pPr>
   </w:style>
-  <w:style w:type="paragraph" w:styleId="TM2">
+  <w:style w:styleId="TM2" w:type="paragraph">
     <w:name w:val="toc 2"/>
     <w:basedOn w:val="Normal"/>
     <w:next w:val="Normal"/>
@@ -2644,39 +2644,39 @@
       <w:ind w:left="240"/>
     </w:pPr>
   </w:style>
-  <w:style w:type="paragraph" w:customStyle="1" w:styleId="Style1">
+  <w:style w:customStyle="1" w:styleId="Style1" w:type="paragraph">
     <w:name w:val="Style1"/>
     <w:basedOn w:val="En-ttedetabledesmatires"/>
     <w:qFormat/>
     <w:rsid w:val="00C634E0"/>
     <w:rPr>
-      <w:rFonts w:asciiTheme="minorHAnsi" w:eastAsiaTheme="minorHAnsi" w:hAnsiTheme="minorHAnsi" w:cstheme="minorBidi"/>
+      <w:rFonts w:asciiTheme="minorHAnsi" w:cstheme="minorBidi" w:eastAsiaTheme="minorHAnsi" w:hAnsiTheme="minorHAnsi"/>
       <w:sz w:val="24"/>
       <w:szCs w:val="24"/>
     </w:rPr>
   </w:style>
-  <w:style w:type="character" w:customStyle="1" w:styleId="CorpsdetexteCar">
+  <w:style w:customStyle="1" w:styleId="CorpsdetexteCar" w:type="character">
     <w:name w:val="Corps de texte Car"/>
     <w:basedOn w:val="Policepardfaut"/>
     <w:link w:val="Corpsdetexte"/>
     <w:rsid w:val="008B519B"/>
     <w:rPr>
-      <w:rFonts w:ascii="Avenir Book" w:hAnsi="Avenir Book" w:cs="Calibri"/>
-      <w:sz w:val="22"/>
-    </w:rPr>
-  </w:style>
-  <w:style w:type="character" w:styleId="Lienhypertextesuivivisit">
+      <w:rFonts w:ascii="Avenir Book" w:cs="Calibri" w:hAnsi="Avenir Book"/>
+      <w:sz w:val="22"/>
+    </w:rPr>
+  </w:style>
+  <w:style w:styleId="Lienhypertextesuivivisit" w:type="character">
     <w:name w:val="FollowedHyperlink"/>
     <w:basedOn w:val="Policepardfaut"/>
     <w:semiHidden/>
     <w:unhideWhenUsed/>
     <w:rsid w:val="00C634E0"/>
     <w:rPr>
-      <w:color w:val="800080" w:themeColor="followedHyperlink"/>
+      <w:color w:themeColor="followedHyperlink" w:val="800080"/>
       <w:u w:val="single"/>
     </w:rPr>
   </w:style>
-  <w:style w:type="paragraph" w:styleId="En-tte">
+  <w:style w:styleId="En-tte" w:type="paragraph">
     <w:name w:val="header"/>
     <w:basedOn w:val="Normal"/>
     <w:link w:val="En-tteCar"/>
@@ -2684,19 +2684,19 @@
     <w:rsid w:val="00C634E0"/>
     <w:pPr>
       <w:tabs>
-        <w:tab w:val="center" w:pos="4536"/>
-        <w:tab w:val="right" w:pos="9072"/>
+        <w:tab w:pos="4536" w:val="center"/>
+        <w:tab w:pos="9072" w:val="right"/>
       </w:tabs>
       <w:spacing w:after="0"/>
     </w:pPr>
   </w:style>
-  <w:style w:type="character" w:customStyle="1" w:styleId="En-tteCar">
+  <w:style w:customStyle="1" w:styleId="En-tteCar" w:type="character">
     <w:name w:val="En-tête Car"/>
     <w:basedOn w:val="Policepardfaut"/>
     <w:link w:val="En-tte"/>
     <w:rsid w:val="00C634E0"/>
   </w:style>
-  <w:style w:type="paragraph" w:styleId="Pieddepage">
+  <w:style w:styleId="Pieddepage" w:type="paragraph">
     <w:name w:val="footer"/>
     <w:basedOn w:val="Normal"/>
     <w:link w:val="PieddepageCar"/>
@@ -2704,13 +2704,13 @@
     <w:rsid w:val="008B519B"/>
     <w:pPr>
       <w:tabs>
-        <w:tab w:val="center" w:pos="4536"/>
-        <w:tab w:val="right" w:pos="9072"/>
+        <w:tab w:pos="4536" w:val="center"/>
+        <w:tab w:pos="9072" w:val="right"/>
       </w:tabs>
       <w:spacing w:after="0"/>
     </w:pPr>
   </w:style>
-  <w:style w:type="character" w:customStyle="1" w:styleId="PieddepageCar">
+  <w:style w:customStyle="1" w:styleId="PieddepageCar" w:type="character">
     <w:name w:val="Pied de page Car"/>
     <w:basedOn w:val="Policepardfaut"/>
     <w:link w:val="Pieddepage"/>
@@ -2720,7 +2720,7 @@
       <w:sz w:val="22"/>
     </w:rPr>
   </w:style>
-  <w:style w:type="paragraph" w:customStyle="1" w:styleId="Lgende1">
+  <w:style w:customStyle="1" w:styleId="Lgende1" w:type="paragraph">
     <w:name w:val="Légende1"/>
     <w:basedOn w:val="Corpsdetexte"/>
     <w:qFormat/>
@@ -2733,7 +2733,7 @@
       <w:iCs/>
     </w:rPr>
   </w:style>
-  <w:style w:type="paragraph" w:customStyle="1" w:styleId="Lgende2">
+  <w:style w:customStyle="1" w:styleId="Lgende2" w:type="paragraph">
     <w:name w:val="Légende2"/>
     <w:basedOn w:val="Corpsdetexte"/>
     <w:qFormat/>
@@ -2746,7 +2746,7 @@
       <w:iCs/>
     </w:rPr>
   </w:style>
-  <w:style w:type="paragraph" w:customStyle="1" w:styleId="Lgende3">
+  <w:style w:customStyle="1" w:styleId="Lgende3" w:type="paragraph">
     <w:name w:val="Légende3"/>
     <w:basedOn w:val="Corpsdetexte"/>
     <w:qFormat/>
@@ -2759,7 +2759,7 @@
       <w:iCs/>
     </w:rPr>
   </w:style>
-  <w:style w:type="paragraph" w:customStyle="1" w:styleId="captionnb">
+  <w:style w:customStyle="1" w:styleId="captionnb" w:type="paragraph">
     <w:name w:val="caption_nb"/>
     <w:basedOn w:val="Normal"/>
     <w:next w:val="Corpsdetexte"/>
@@ -2773,18 +2773,18 @@
     <w:rPr>
       <w:rFonts w:cstheme="majorHAnsi"/>
       <w:iCs/>
-      <w:color w:val="000000" w:themeColor="text1"/>
-    </w:rPr>
-  </w:style>
-  <w:style w:type="character" w:customStyle="1" w:styleId="captionnbCar">
+      <w:color w:themeColor="text1" w:val="000000"/>
+    </w:rPr>
+  </w:style>
+  <w:style w:customStyle="1" w:styleId="captionnbCar" w:type="character">
     <w:name w:val="caption_nb Car"/>
     <w:basedOn w:val="Policepardfaut"/>
     <w:link w:val="captionnb"/>
     <w:rsid w:val="008B519B"/>
     <w:rPr>
-      <w:rFonts w:ascii="Avenir Book" w:hAnsi="Avenir Book" w:cstheme="majorHAnsi"/>
+      <w:rFonts w:ascii="Avenir Book" w:cstheme="majorHAnsi" w:hAnsi="Avenir Book"/>
       <w:iCs/>
-      <w:color w:val="000000" w:themeColor="text1"/>
+      <w:color w:themeColor="text1" w:val="000000"/>
       <w:sz w:val="22"/>
     </w:rPr>
   </w:style>

</xml_diff>